<commit_message>
added normalisation + erd to application fact sheet + making data dictionary
</commit_message>
<xml_diff>
--- a/Coursework/Database Analysis and Design/ISAD251 Database Application Fact Sheet.docx
+++ b/Coursework/Database Analysis and Design/ISAD251 Database Application Fact Sheet.docx
@@ -415,9 +415,6 @@
         </w:numPr>
       </w:pPr>
       <w:r>
-        <w:t>s</w:t>
-      </w:r>
-      <w:r>
         <w:t>Customer clicks button to view basket of items</w:t>
       </w:r>
     </w:p>
@@ -525,12 +522,10 @@
           <w:numId w:val="2"/>
         </w:numPr>
       </w:pPr>
-      <w:bookmarkStart w:id="0" w:name="_GoBack"/>
       <w:r>
         <w:t>Admin opens application at admin page</w:t>
       </w:r>
     </w:p>
-    <w:bookmarkEnd w:id="0"/>
     <w:p>
       <w:pPr>
         <w:pStyle w:val="ListParagraph"/>
@@ -666,15 +661,177 @@
         <w:t>Display to admin table of orders</w:t>
       </w:r>
     </w:p>
+    <w:p>
+      <w:pPr>
+        <w:pStyle w:val="Heading2"/>
+      </w:pPr>
+      <w:r>
+        <w:t xml:space="preserve">User </w:t>
+      </w:r>
+      <w:r>
+        <w:t>Storyboards</w:t>
+      </w:r>
+    </w:p>
     <w:p/>
-    <w:p>
-      <w:pPr>
-        <w:pStyle w:val="ListParagraph"/>
-        <w:ind w:left="2160"/>
-      </w:pPr>
-    </w:p>
+    <w:p/>
+    <w:p/>
+    <w:p/>
+    <w:p>
+      <w:pPr>
+        <w:pStyle w:val="Heading1"/>
+      </w:pPr>
+      <w:r>
+        <w:lastRenderedPageBreak/>
+        <w:t xml:space="preserve">Database </w:t>
+      </w:r>
+      <w:r>
+        <w:t>Design</w:t>
+      </w:r>
+    </w:p>
+    <w:p>
+      <w:pPr>
+        <w:pStyle w:val="Heading2"/>
+      </w:pPr>
+      <w:r>
+        <w:t>Normalisation</w:t>
+      </w:r>
+    </w:p>
+    <w:p>
+      <w:r>
+        <w:t xml:space="preserve">This process will allow the database to accord to the normal forms used in a relational database. This will significantly reduce the data redundancy and also improve the integrity of data within our relational database. </w:t>
+      </w:r>
+    </w:p>
+    <w:p>
+      <w:r>
+        <w:t>This normalisation will map back to the elements shown in the user stories and requirements.</w:t>
+      </w:r>
+    </w:p>
+    <w:p>
+      <w:r>
+        <w:rPr>
+          <w:noProof/>
+        </w:rPr>
+        <w:drawing>
+          <wp:inline distT="0" distB="0" distL="0" distR="0" wp14:anchorId="6CE5442E" wp14:editId="2B999A94">
+            <wp:extent cx="5731510" cy="2677160"/>
+            <wp:effectExtent l="0" t="0" r="2540" b="8890"/>
+            <wp:docPr id="3" name="Picture 3"/>
+            <wp:cNvGraphicFramePr>
+              <a:graphicFrameLocks xmlns:a="http://schemas.openxmlformats.org/drawingml/2006/main" noChangeAspect="1"/>
+            </wp:cNvGraphicFramePr>
+            <a:graphic xmlns:a="http://schemas.openxmlformats.org/drawingml/2006/main">
+              <a:graphicData uri="http://schemas.openxmlformats.org/drawingml/2006/picture">
+                <pic:pic xmlns:pic="http://schemas.openxmlformats.org/drawingml/2006/picture">
+                  <pic:nvPicPr>
+                    <pic:cNvPr id="1" name=""/>
+                    <pic:cNvPicPr/>
+                  </pic:nvPicPr>
+                  <pic:blipFill>
+                    <a:blip r:embed="rId7"/>
+                    <a:stretch>
+                      <a:fillRect/>
+                    </a:stretch>
+                  </pic:blipFill>
+                  <pic:spPr>
+                    <a:xfrm>
+                      <a:off x="0" y="0"/>
+                      <a:ext cx="5731510" cy="2677160"/>
+                    </a:xfrm>
+                    <a:prstGeom prst="rect">
+                      <a:avLst/>
+                    </a:prstGeom>
+                  </pic:spPr>
+                </pic:pic>
+              </a:graphicData>
+            </a:graphic>
+          </wp:inline>
+        </w:drawing>
+      </w:r>
+    </w:p>
+    <w:p>
+      <w:pPr>
+        <w:pStyle w:val="Heading2"/>
+      </w:pPr>
+      <w:r>
+        <w:t>Entity Relationship Diagram</w:t>
+      </w:r>
+    </w:p>
+    <w:p>
+      <w:pPr>
+        <w:rPr>
+          <w:noProof/>
+        </w:rPr>
+      </w:pPr>
+      <w:r>
+        <w:t>The entity relationship diagram highlights the data aspect of our application</w:t>
+      </w:r>
+      <w:r>
+        <w:t>. This structural diagram will aid the visualisation of the database design by identifying the major entities and the inter-relationships among these entities.</w:t>
+      </w:r>
+      <w:r>
+        <w:rPr>
+          <w:noProof/>
+        </w:rPr>
+        <w:t xml:space="preserve"> </w:t>
+      </w:r>
+    </w:p>
+    <w:p>
+      <w:r>
+        <w:rPr>
+          <w:noProof/>
+        </w:rPr>
+        <w:drawing>
+          <wp:inline distT="0" distB="0" distL="0" distR="0" wp14:anchorId="026D0D88" wp14:editId="20F853E0">
+            <wp:extent cx="4242952" cy="3370952"/>
+            <wp:effectExtent l="0" t="0" r="5715" b="1270"/>
+            <wp:docPr id="1" name="Picture 1"/>
+            <wp:cNvGraphicFramePr>
+              <a:graphicFrameLocks xmlns:a="http://schemas.openxmlformats.org/drawingml/2006/main" noChangeAspect="1"/>
+            </wp:cNvGraphicFramePr>
+            <a:graphic xmlns:a="http://schemas.openxmlformats.org/drawingml/2006/main">
+              <a:graphicData uri="http://schemas.openxmlformats.org/drawingml/2006/picture">
+                <pic:pic xmlns:pic="http://schemas.openxmlformats.org/drawingml/2006/picture">
+                  <pic:nvPicPr>
+                    <pic:cNvPr id="1" name=""/>
+                    <pic:cNvPicPr/>
+                  </pic:nvPicPr>
+                  <pic:blipFill>
+                    <a:blip r:embed="rId8"/>
+                    <a:stretch>
+                      <a:fillRect/>
+                    </a:stretch>
+                  </pic:blipFill>
+                  <pic:spPr>
+                    <a:xfrm>
+                      <a:off x="0" y="0"/>
+                      <a:ext cx="4256327" cy="3381578"/>
+                    </a:xfrm>
+                    <a:prstGeom prst="rect">
+                      <a:avLst/>
+                    </a:prstGeom>
+                  </pic:spPr>
+                </pic:pic>
+              </a:graphicData>
+            </a:graphic>
+          </wp:inline>
+        </w:drawing>
+      </w:r>
+      <w:bookmarkStart w:id="0" w:name="_GoBack"/>
+      <w:bookmarkEnd w:id="0"/>
+    </w:p>
+    <w:p/>
+    <w:p>
+      <w:pPr>
+        <w:pStyle w:val="Heading2"/>
+      </w:pPr>
+      <w:r>
+        <w:t>Data Dictionary</w:t>
+      </w:r>
+    </w:p>
+    <w:p/>
+    <w:p/>
     <w:sectPr>
-      <w:footerReference w:type="default" r:id="rId7"/>
+      <w:footerReference w:type="default" r:id="rId9"/>
       <w:pgSz w:w="11906" w:h="16838"/>
       <w:pgMar w:top="1440" w:right="1440" w:bottom="1440" w:left="1440" w:header="708" w:footer="708" w:gutter="0"/>
       <w:cols w:space="708"/>

</xml_diff>